<commit_message>
added screenshot to documentation
</commit_message>
<xml_diff>
--- a/phpStageManager documentation.docx
+++ b/phpStageManager documentation.docx
@@ -6,15 +6,26 @@
       <w:pPr>
         <w:pStyle w:val="Title"/>
       </w:pPr>
+      <w:proofErr w:type="gramStart"/>
       <w:r>
         <w:t>phpStageManager</w:t>
       </w:r>
+      <w:proofErr w:type="gramEnd"/>
       <w:r>
         <w:t xml:space="preserve"> documentation</w:t>
       </w:r>
     </w:p>
     <w:sdt>
       <w:sdtPr>
+        <w:rPr>
+          <w:rFonts w:asciiTheme="minorHAnsi" w:eastAsiaTheme="minorHAnsi" w:hAnsiTheme="minorHAnsi" w:cstheme="minorBidi"/>
+          <w:b w:val="0"/>
+          <w:bCs w:val="0"/>
+          <w:color w:val="auto"/>
+          <w:sz w:val="22"/>
+          <w:szCs w:val="22"/>
+          <w:lang w:eastAsia="en-US"/>
+        </w:rPr>
         <w:id w:val="81351591"/>
         <w:docPartObj>
           <w:docPartGallery w:val="Table of Contents"/>
@@ -23,12 +34,7 @@
       </w:sdtPr>
       <w:sdtEndPr>
         <w:rPr>
-          <w:rFonts w:asciiTheme="minorHAnsi" w:eastAsiaTheme="minorHAnsi" w:hAnsiTheme="minorHAnsi" w:cstheme="minorBidi"/>
           <w:noProof/>
-          <w:color w:val="auto"/>
-          <w:sz w:val="22"/>
-          <w:szCs w:val="22"/>
-          <w:lang w:eastAsia="en-US"/>
         </w:rPr>
       </w:sdtEndPr>
       <w:sdtContent>
@@ -1177,7 +1183,15 @@
     </w:p>
     <w:p>
       <w:r>
-        <w:t>Welcome to phpStageManager! phpStageManager (PSM) is a web-based theatre management utility. It allows you to simplify the management of your theatre production by handling your calendar, scene breakdown, and company contact information. It automatically allows actors to easily see a customized schedule with only their rehearsals.</w:t>
+        <w:t xml:space="preserve">Welcome to phpStageManager! </w:t>
+      </w:r>
+      <w:proofErr w:type="gramStart"/>
+      <w:r>
+        <w:t>phpStageManager</w:t>
+      </w:r>
+      <w:proofErr w:type="gramEnd"/>
+      <w:r>
+        <w:t xml:space="preserve"> (PSM) is a web-based theatre management utility. It allows you to simplify the management of your theatre production by handling your calendar, scene breakdown, and company contact information. It automatically allows actors to easily see a customized schedule with only their rehearsals.</w:t>
       </w:r>
     </w:p>
     <w:p>
@@ -1287,7 +1301,15 @@
         </w:numPr>
       </w:pPr>
       <w:r>
-        <w:t>Copy all files from the master branch of PSM git repository (</w:t>
+        <w:t xml:space="preserve">Copy all files from the master branch of PSM </w:t>
+      </w:r>
+      <w:proofErr w:type="spellStart"/>
+      <w:r>
+        <w:t>git</w:t>
+      </w:r>
+      <w:proofErr w:type="spellEnd"/>
+      <w:r>
+        <w:t xml:space="preserve"> repository (</w:t>
       </w:r>
       <w:r>
         <w:t>github.com/oxguy3/phpStageManager</w:t>
@@ -1305,7 +1327,31 @@
         </w:numPr>
       </w:pPr>
       <w:r>
-        <w:t>Create a database on your MySQL server for PSM (you can name it whatever you like, but the default option in the sample config file is "phpstagemanager") and execute install.sql on this database (using MySQL Workbench, phpMyAdmin, or other means).</w:t>
+        <w:t xml:space="preserve">Create a database on your MySQL server for PSM (you can name it whatever you like, but the default option in the sample </w:t>
+      </w:r>
+      <w:proofErr w:type="spellStart"/>
+      <w:r>
+        <w:t>config</w:t>
+      </w:r>
+      <w:proofErr w:type="spellEnd"/>
+      <w:r>
+        <w:t xml:space="preserve"> file is "</w:t>
+      </w:r>
+      <w:proofErr w:type="spellStart"/>
+      <w:r>
+        <w:t>phpstagemanager</w:t>
+      </w:r>
+      <w:proofErr w:type="spellEnd"/>
+      <w:r>
+        <w:t xml:space="preserve">") and execute </w:t>
+      </w:r>
+      <w:proofErr w:type="spellStart"/>
+      <w:r>
+        <w:t>install.sql</w:t>
+      </w:r>
+      <w:proofErr w:type="spellEnd"/>
+      <w:r>
+        <w:t xml:space="preserve"> on this database (using MySQL Workbench, phpMyAdmin, or other means).</w:t>
       </w:r>
     </w:p>
     <w:p>
@@ -1317,13 +1363,29 @@
         </w:numPr>
       </w:pPr>
       <w:r>
-        <w:t>Open psm_config-sample.php and edit all the variables to suit your particular server setup</w:t>
+        <w:t xml:space="preserve">Open </w:t>
+      </w:r>
+      <w:proofErr w:type="spellStart"/>
+      <w:r>
+        <w:t>psm_config-sample.php</w:t>
+      </w:r>
+      <w:proofErr w:type="spellEnd"/>
+      <w:r>
+        <w:t xml:space="preserve"> and edit all the variables to suit your particular server setup</w:t>
       </w:r>
       <w:r>
         <w:t xml:space="preserve"> (descriptions for the variables are included in the file)</w:t>
       </w:r>
       <w:r>
-        <w:t>. When you are finished, save the file as psm_config.php.</w:t>
+        <w:t xml:space="preserve">. When you are finished, save the file as </w:t>
+      </w:r>
+      <w:proofErr w:type="spellStart"/>
+      <w:r>
+        <w:t>psm_config.php</w:t>
+      </w:r>
+      <w:proofErr w:type="spellEnd"/>
+      <w:r>
+        <w:t>.</w:t>
       </w:r>
     </w:p>
     <w:p>
@@ -1335,7 +1397,15 @@
         </w:numPr>
       </w:pPr>
       <w:r>
-        <w:t>In a web browser, go to the address where PSM is located on your web server (this will likely require that your web server be configured to recognize "index.php" as a directory index file).</w:t>
+        <w:t>In a web browser, go to the address where PSM is located on your web server (this will likely require that your web server be configured to recognize "</w:t>
+      </w:r>
+      <w:proofErr w:type="spellStart"/>
+      <w:r>
+        <w:t>index.php</w:t>
+      </w:r>
+      <w:proofErr w:type="spellEnd"/>
+      <w:r>
+        <w:t>" as a directory index file).</w:t>
       </w:r>
     </w:p>
     <w:p>
@@ -1507,6 +1577,9 @@
         <w:lastRenderedPageBreak/>
         <w:t>(the password you use the first time you login as "admin" will be saved as the permanent password for the account).</w:t>
       </w:r>
+      <w:r>
+        <w:t xml:space="preserve"> Once other users have been created, they can also log in using this form.</w:t>
+      </w:r>
     </w:p>
     <w:p>
       <w:pPr>
@@ -1746,12 +1819,36 @@
     </w:p>
     <w:p>
       <w:r>
-        <w:t>PSM includes an iCalendar feed for its calendar, allowing many scheduling apps (such as iCal, Outlook, or iOS' built-in calendar) to subscribe to PSM's events. Simply open your calendar of choice (see "Viewing your custom calendar" above) and click the "Subscribe" button. Your calendar app should automatically detect this and provide you options to subscribe to the feed.</w:t>
-      </w:r>
-    </w:p>
-    <w:p>
-      <w:r>
-        <w:t>If your calendar app is not detecting when you click the "Subscribe" link, you can copy the link address of the "Subscribe" link and paste it into your calendar app manually. You should also verify that your calendar app is compatible with the iCalendar format.</w:t>
+        <w:t xml:space="preserve">PSM includes an </w:t>
+      </w:r>
+      <w:proofErr w:type="spellStart"/>
+      <w:r>
+        <w:t>iCalendar</w:t>
+      </w:r>
+      <w:proofErr w:type="spellEnd"/>
+      <w:r>
+        <w:t xml:space="preserve"> feed for its calendar, allowing many scheduling apps (such as iCal, Outlook, or </w:t>
+      </w:r>
+      <w:proofErr w:type="spellStart"/>
+      <w:r>
+        <w:t>iOS</w:t>
+      </w:r>
+      <w:proofErr w:type="spellEnd"/>
+      <w:r>
+        <w:t>' built-in calendar) to subscribe to PSM's events. Simply open your calendar of choice (see "Viewing your custom calendar" above) and click the "Subscribe" button. Your calendar app should automatically detect this and provide you options to subscribe to the feed.</w:t>
+      </w:r>
+    </w:p>
+    <w:p>
+      <w:r>
+        <w:t xml:space="preserve">If your calendar app is not detecting when you click the "Subscribe" link, you can copy the link address of the "Subscribe" link and paste it into your calendar app manually. You should also verify that your calendar app is compatible with the </w:t>
+      </w:r>
+      <w:proofErr w:type="spellStart"/>
+      <w:r>
+        <w:t>iCalendar</w:t>
+      </w:r>
+      <w:proofErr w:type="spellEnd"/>
+      <w:r>
+        <w:t xml:space="preserve"> format.</w:t>
       </w:r>
     </w:p>
     <w:p>
@@ -1824,7 +1921,15 @@
         <w:t>To create a new event on the calendar, you can either click the "Create a new event" button at the top, or click on the day and time on the calendar when you want the event to occur. Either way, you will end up at a form which will allow you to fill in all the details</w:t>
       </w:r>
       <w:r>
-        <w:t>. For explanations of each field of the event page, hover your mouse over the blue question mark icons.</w:t>
+        <w:t xml:space="preserve">. For explanations of each field of the event page, </w:t>
+      </w:r>
+      <w:proofErr w:type="gramStart"/>
+      <w:r>
+        <w:t>hover your mouse</w:t>
+      </w:r>
+      <w:proofErr w:type="gramEnd"/>
+      <w:r>
+        <w:t xml:space="preserve"> over the blue question mark icons.</w:t>
       </w:r>
     </w:p>
     <w:p>
@@ -1855,13 +1960,7 @@
     </w:p>
     <w:p>
       <w:r>
-        <w:t>To</w:t>
-      </w:r>
-      <w:r>
-        <w:t xml:space="preserve"> edit your own information that appears in the directory,</w:t>
-      </w:r>
-      <w:r>
-        <w:t xml:space="preserve"> you will need to log in to the website using the form at top right corner of the website. If you do not know your username and password, it is most likely to be the username and password issued to you by your school/organization.</w:t>
+        <w:t>To edit your own information that appears in the directory, you will need to log in to the website using the form at top right corner of the website. If you do not know your username and password, it is most likely to be the username and password issued to you by your school/organization.</w:t>
       </w:r>
     </w:p>
     <w:p>
@@ -1952,13 +2051,7 @@
     </w:p>
     <w:p>
       <w:r>
-        <w:t xml:space="preserve">New company members can be added to the directory from the </w:t>
-      </w:r>
-      <w:r>
-        <w:t>Administrative Control Panel</w:t>
-      </w:r>
-      <w:r>
-        <w:t>; see the relevant section for details.</w:t>
+        <w:t>New company members can be added to the directory from the Administrative Control Panel; see the relevant section for details.</w:t>
       </w:r>
     </w:p>
     <w:p>
@@ -1979,13 +2072,7 @@
         <w:t xml:space="preserve"> </w:t>
       </w:r>
       <w:r>
-        <w:t>Th</w:t>
-      </w:r>
-      <w:r>
-        <w:t>is page</w:t>
-      </w:r>
-      <w:r>
-        <w:t xml:space="preserve"> can be accessed via the Scenes tab on the navigation bar.</w:t>
+        <w:t>This page can be accessed via the Scenes tab on the navigation bar.</w:t>
       </w:r>
     </w:p>
     <w:p>
@@ -2046,52 +2133,108 @@
     </w:p>
     <w:p>
       <w:r>
-        <w:t>The administrative control panel is a page that can be used to modify the global settings of the website. To access it, log in to the website as an administrator. The admin panel is split into multiple sections which can each be accessed with the links on the grey bar to the left.</w:t>
-      </w:r>
-    </w:p>
-    <w:p>
-      <w:pPr>
-        <w:pStyle w:val="Heading2"/>
-      </w:pPr>
-      <w:r>
-        <w:t>General</w:t>
-      </w:r>
-    </w:p>
-    <w:p>
-      <w:r>
-        <w:t>The "General" section of the admin panel allows you to change basic properties of PSM such as the website title</w:t>
-      </w:r>
-      <w:r>
-        <w:t xml:space="preserve"> and description, as well as the color palette of the website. The color palette can be chosen either by entering hexadecimal color codes, or by using the color picker that appears upon clicking the color text boxes.</w:t>
-      </w:r>
-    </w:p>
-    <w:p>
-      <w:pPr>
-        <w:pStyle w:val="Heading2"/>
-      </w:pPr>
-      <w:r>
-        <w:t>Users</w:t>
-      </w:r>
-    </w:p>
-    <w:p>
-      <w:r>
-        <w:t>The "Users" section allows you to add new people to the website by filling out a form with their information. By default, when you create a new user with this form, it will create an account for them with no password set. If your installation of PSM is configured to authenticate with a mail server, then the user will be required to log in with their school/organization issued password the first time they log in. Otherwise, their password will simply be set to whatever they enter as their password the first time they try to log in.</w:t>
-      </w:r>
-    </w:p>
-    <w:p>
-      <w:pPr>
-        <w:pStyle w:val="Heading2"/>
-      </w:pPr>
-      <w:r>
-        <w:t>Roles</w:t>
-      </w:r>
-    </w:p>
-    <w:p>
-      <w:r>
-        <w:t>The "Roles" section allows you to add new roles to the show, as well as to change the number of scenes in the show.</w:t>
+        <w:rPr>
+          <w:noProof/>
+        </w:rPr>
+        <w:drawing>
+          <wp:inline distT="0" distB="0" distL="0" distR="0" wp14:anchorId="651A22CB" wp14:editId="36B5B23E">
+            <wp:extent cx="5934075" cy="2000250"/>
+            <wp:effectExtent l="0" t="0" r="9525" b="0"/>
+            <wp:docPr id="6" name="Picture 6" descr="C:\Users\Hayden\Desktop\admin cp.PNG"/>
+            <wp:cNvGraphicFramePr>
+              <a:graphicFrameLocks xmlns:a="http://schemas.openxmlformats.org/drawingml/2006/main" noChangeAspect="1"/>
+            </wp:cNvGraphicFramePr>
+            <a:graphic xmlns:a="http://schemas.openxmlformats.org/drawingml/2006/main">
+              <a:graphicData uri="http://schemas.openxmlformats.org/drawingml/2006/picture">
+                <pic:pic xmlns:pic="http://schemas.openxmlformats.org/drawingml/2006/picture">
+                  <pic:nvPicPr>
+                    <pic:cNvPr id="0" name="Picture 1" descr="C:\Users\Hayden\Desktop\admin cp.PNG"/>
+                    <pic:cNvPicPr>
+                      <a:picLocks noChangeAspect="1" noChangeArrowheads="1"/>
+                    </pic:cNvPicPr>
+                  </pic:nvPicPr>
+                  <pic:blipFill>
+                    <a:blip r:embed="rId12">
+                      <a:extLst>
+                        <a:ext uri="{28A0092B-C50C-407E-A947-70E740481C1C}">
+                          <a14:useLocalDpi xmlns:a14="http://schemas.microsoft.com/office/drawing/2010/main" val="0"/>
+                        </a:ext>
+                      </a:extLst>
+                    </a:blip>
+                    <a:srcRect/>
+                    <a:stretch>
+                      <a:fillRect/>
+                    </a:stretch>
+                  </pic:blipFill>
+                  <pic:spPr bwMode="auto">
+                    <a:xfrm>
+                      <a:off x="0" y="0"/>
+                      <a:ext cx="5934075" cy="2000250"/>
+                    </a:xfrm>
+                    <a:prstGeom prst="rect">
+                      <a:avLst/>
+                    </a:prstGeom>
+                    <a:noFill/>
+                    <a:ln>
+                      <a:noFill/>
+                    </a:ln>
+                  </pic:spPr>
+                </pic:pic>
+              </a:graphicData>
+            </a:graphic>
+          </wp:inline>
+        </w:drawing>
+      </w:r>
+      <w:r>
+        <w:t>The administrative control panel is a page that can be used to modify the global settings of the website. To access it, log in to the website as an administr</w:t>
       </w:r>
       <w:bookmarkStart w:id="16" w:name="_GoBack"/>
       <w:bookmarkEnd w:id="16"/>
+      <w:r>
+        <w:t>ator. The admin panel is split into multiple sections which can each be accessed with the links on the grey bar to the left.</w:t>
+      </w:r>
+    </w:p>
+    <w:p>
+      <w:pPr>
+        <w:pStyle w:val="Heading2"/>
+      </w:pPr>
+      <w:r>
+        <w:t>General</w:t>
+      </w:r>
+    </w:p>
+    <w:p>
+      <w:r>
+        <w:t>The "General" section of the admin panel allows you to change basic properties of PSM such as the website title</w:t>
+      </w:r>
+      <w:r>
+        <w:t xml:space="preserve"> and description, as well as the color palette of the website. The color palette can be chosen either by entering hexadecimal color codes, or by using the color picker that appears upon clicking the color text boxes.</w:t>
+      </w:r>
+    </w:p>
+    <w:p>
+      <w:pPr>
+        <w:pStyle w:val="Heading2"/>
+      </w:pPr>
+      <w:r>
+        <w:t>Users</w:t>
+      </w:r>
+    </w:p>
+    <w:p>
+      <w:r>
+        <w:t>The "Users" section allows you to add new people to the website by filling out a form with their information. By default, when you create a new user with this form, it will create an account for them with no password set. If your installation of PSM is configured to authenticate with a mail server, then the user will be required to log in with their school/organization issued password the first time they log in. Otherwise, their password will simply be set to whatever they enter as their password the first time they try to log in.</w:t>
+      </w:r>
+    </w:p>
+    <w:p>
+      <w:pPr>
+        <w:pStyle w:val="Heading2"/>
+      </w:pPr>
+      <w:r>
+        <w:t>Roles</w:t>
+      </w:r>
+    </w:p>
+    <w:p>
+      <w:r>
+        <w:t>The "Roles" section allows you to add new roles to the show, as well as to change the number of scenes in the show.</w:t>
+      </w:r>
     </w:p>
     <w:sectPr>
       <w:pgSz w:w="12240" w:h="15840"/>
@@ -3703,7 +3846,7 @@
 </file>
 
 <file path=customXml/itemProps1.xml><?xml version="1.0" encoding="utf-8"?>
-<ds:datastoreItem xmlns:ds="http://schemas.openxmlformats.org/officeDocument/2006/customXml" ds:itemID="{49B9B689-9E54-460B-91FF-2B879582579E}">
+<ds:datastoreItem xmlns:ds="http://schemas.openxmlformats.org/officeDocument/2006/customXml" ds:itemID="{6C47FF94-D9AD-4990-8249-A8C3044328A5}">
   <ds:schemaRefs>
     <ds:schemaRef ds:uri="http://schemas.openxmlformats.org/officeDocument/2006/bibliography"/>
   </ds:schemaRefs>

</xml_diff>

<commit_message>
began implementing user editing
</commit_message>
<xml_diff>
--- a/phpStageManager documentation.docx
+++ b/phpStageManager documentation.docx
@@ -6,11 +6,9 @@
       <w:pPr>
         <w:pStyle w:val="Title"/>
       </w:pPr>
-      <w:proofErr w:type="gramStart"/>
       <w:r>
         <w:t>phpStageManager</w:t>
       </w:r>
-      <w:proofErr w:type="gramEnd"/>
       <w:r>
         <w:t xml:space="preserve"> documentation</w:t>
       </w:r>
@@ -1183,15 +1181,7 @@
     </w:p>
     <w:p>
       <w:r>
-        <w:t xml:space="preserve">Welcome to phpStageManager! </w:t>
-      </w:r>
-      <w:proofErr w:type="gramStart"/>
-      <w:r>
-        <w:t>phpStageManager</w:t>
-      </w:r>
-      <w:proofErr w:type="gramEnd"/>
-      <w:r>
-        <w:t xml:space="preserve"> (PSM) is a web-based theatre management utility. It allows you to simplify the management of your theatre production by handling your calendar, scene breakdown, and company contact information. It automatically allows actors to easily see a customized schedule with only their rehearsals.</w:t>
+        <w:t>Welcome to phpStageManager! phpStageManager (PSM) is a web-based theatre management utility. It allows you to simplify the management of your theatre production by handling your calendar, scene breakdown, and company contact information. It automatically allows actors to easily see a customized schedule with only their rehearsals.</w:t>
       </w:r>
     </w:p>
     <w:p>
@@ -1234,7 +1224,15 @@
         <w:t>A web server (</w:t>
       </w:r>
       <w:r>
-        <w:t>PSM is tested with Apache, but any web server should work</w:t>
+        <w:t xml:space="preserve">PSM is </w:t>
+      </w:r>
+      <w:r>
+        <w:t xml:space="preserve">only </w:t>
+      </w:r>
+      <w:bookmarkStart w:id="3" w:name="_GoBack"/>
+      <w:bookmarkEnd w:id="3"/>
+      <w:r>
+        <w:t>tested with Apache, but any web server should work</w:t>
       </w:r>
       <w:r>
         <w:t>)</w:t>
@@ -1281,11 +1279,11 @@
       <w:pPr>
         <w:pStyle w:val="Heading2"/>
       </w:pPr>
-      <w:bookmarkStart w:id="3" w:name="_Toc378213776"/>
+      <w:bookmarkStart w:id="4" w:name="_Toc378213776"/>
       <w:r>
         <w:t>Setup</w:t>
       </w:r>
-      <w:bookmarkEnd w:id="3"/>
+      <w:bookmarkEnd w:id="4"/>
     </w:p>
     <w:p>
       <w:r>
@@ -1301,15 +1299,7 @@
         </w:numPr>
       </w:pPr>
       <w:r>
-        <w:t xml:space="preserve">Copy all files from the master branch of PSM </w:t>
-      </w:r>
-      <w:proofErr w:type="spellStart"/>
-      <w:r>
-        <w:t>git</w:t>
-      </w:r>
-      <w:proofErr w:type="spellEnd"/>
-      <w:r>
-        <w:t xml:space="preserve"> repository (</w:t>
+        <w:t>Copy all files from the master branch of PSM git repository (</w:t>
       </w:r>
       <w:r>
         <w:t>github.com/oxguy3/phpStageManager</w:t>
@@ -1327,31 +1317,7 @@
         </w:numPr>
       </w:pPr>
       <w:r>
-        <w:t xml:space="preserve">Create a database on your MySQL server for PSM (you can name it whatever you like, but the default option in the sample </w:t>
-      </w:r>
-      <w:proofErr w:type="spellStart"/>
-      <w:r>
-        <w:t>config</w:t>
-      </w:r>
-      <w:proofErr w:type="spellEnd"/>
-      <w:r>
-        <w:t xml:space="preserve"> file is "</w:t>
-      </w:r>
-      <w:proofErr w:type="spellStart"/>
-      <w:r>
-        <w:t>phpstagemanager</w:t>
-      </w:r>
-      <w:proofErr w:type="spellEnd"/>
-      <w:r>
-        <w:t xml:space="preserve">") and execute </w:t>
-      </w:r>
-      <w:proofErr w:type="spellStart"/>
-      <w:r>
-        <w:t>install.sql</w:t>
-      </w:r>
-      <w:proofErr w:type="spellEnd"/>
-      <w:r>
-        <w:t xml:space="preserve"> on this database (using MySQL Workbench, phpMyAdmin, or other means).</w:t>
+        <w:t>Create a database on your MySQL server for PSM (you can name it whatever you like, but the default option in the sample config file is "phpstagemanager") and execute install.sql on this database (using MySQL Workbench, phpMyAdmin, or other means).</w:t>
       </w:r>
     </w:p>
     <w:p>
@@ -1363,29 +1329,13 @@
         </w:numPr>
       </w:pPr>
       <w:r>
-        <w:t xml:space="preserve">Open </w:t>
-      </w:r>
-      <w:proofErr w:type="spellStart"/>
-      <w:r>
-        <w:t>psm_config-sample.php</w:t>
-      </w:r>
-      <w:proofErr w:type="spellEnd"/>
-      <w:r>
-        <w:t xml:space="preserve"> and edit all the variables to suit your particular server setup</w:t>
+        <w:t>Open psm_config-sample.php and edit all the variables to suit your particular server setup</w:t>
       </w:r>
       <w:r>
         <w:t xml:space="preserve"> (descriptions for the variables are included in the file)</w:t>
       </w:r>
       <w:r>
-        <w:t xml:space="preserve">. When you are finished, save the file as </w:t>
-      </w:r>
-      <w:proofErr w:type="spellStart"/>
-      <w:r>
-        <w:t>psm_config.php</w:t>
-      </w:r>
-      <w:proofErr w:type="spellEnd"/>
-      <w:r>
-        <w:t>.</w:t>
+        <w:t>. When you are finished, save the file as psm_config.php.</w:t>
       </w:r>
     </w:p>
     <w:p>
@@ -1397,15 +1347,7 @@
         </w:numPr>
       </w:pPr>
       <w:r>
-        <w:t>In a web browser, go to the address where PSM is located on your web server (this will likely require that your web server be configured to recognize "</w:t>
-      </w:r>
-      <w:proofErr w:type="spellStart"/>
-      <w:r>
-        <w:t>index.php</w:t>
-      </w:r>
-      <w:proofErr w:type="spellEnd"/>
-      <w:r>
-        <w:t>" as a directory index file).</w:t>
+        <w:t>In a web browser, go to the address where PSM is located on your web server (this will likely require that your web server be configured to recognize "index.php" as a directory index file).</w:t>
       </w:r>
     </w:p>
     <w:p>
@@ -1439,11 +1381,11 @@
       <w:pPr>
         <w:pStyle w:val="Heading1"/>
       </w:pPr>
-      <w:bookmarkStart w:id="4" w:name="_Toc378213777"/>
+      <w:bookmarkStart w:id="5" w:name="_Toc378213777"/>
       <w:r>
         <w:t>Getting started</w:t>
       </w:r>
-      <w:bookmarkEnd w:id="4"/>
+      <w:bookmarkEnd w:id="5"/>
     </w:p>
     <w:p>
       <w:r>
@@ -1457,11 +1399,11 @@
       <w:pPr>
         <w:pStyle w:val="Heading2"/>
       </w:pPr>
-      <w:bookmarkStart w:id="5" w:name="_Toc378213778"/>
+      <w:bookmarkStart w:id="6" w:name="_Toc378213778"/>
       <w:r>
         <w:t>Home</w:t>
       </w:r>
-      <w:bookmarkEnd w:id="5"/>
+      <w:bookmarkEnd w:id="6"/>
     </w:p>
     <w:p>
       <w:r>
@@ -1487,14 +1429,14 @@
       <w:pPr>
         <w:pStyle w:val="Heading2"/>
       </w:pPr>
-      <w:bookmarkStart w:id="6" w:name="_Toc378213779"/>
+      <w:bookmarkStart w:id="7" w:name="_Toc378213779"/>
       <w:r>
         <w:t>Logging</w:t>
       </w:r>
       <w:r>
         <w:t xml:space="preserve"> in</w:t>
       </w:r>
-      <w:bookmarkEnd w:id="6"/>
+      <w:bookmarkEnd w:id="7"/>
     </w:p>
     <w:p>
       <w:r>
@@ -1585,11 +1527,11 @@
       <w:pPr>
         <w:pStyle w:val="Heading1"/>
       </w:pPr>
-      <w:bookmarkStart w:id="7" w:name="_Toc378213780"/>
+      <w:bookmarkStart w:id="8" w:name="_Toc378213780"/>
       <w:r>
         <w:t>Calendar</w:t>
       </w:r>
-      <w:bookmarkEnd w:id="7"/>
+      <w:bookmarkEnd w:id="8"/>
     </w:p>
     <w:p>
       <w:r>
@@ -1658,11 +1600,11 @@
       <w:pPr>
         <w:pStyle w:val="Heading2"/>
       </w:pPr>
-      <w:bookmarkStart w:id="8" w:name="_Toc378213781"/>
+      <w:bookmarkStart w:id="9" w:name="_Toc378213781"/>
       <w:r>
         <w:t>Viewing events</w:t>
       </w:r>
-      <w:bookmarkEnd w:id="8"/>
+      <w:bookmarkEnd w:id="9"/>
     </w:p>
     <w:p>
       <w:r>
@@ -1732,11 +1674,11 @@
       <w:pPr>
         <w:pStyle w:val="Heading2"/>
       </w:pPr>
-      <w:bookmarkStart w:id="9" w:name="_Toc378213782"/>
+      <w:bookmarkStart w:id="10" w:name="_Toc378213782"/>
       <w:r>
         <w:t>Viewing your custom calendar</w:t>
       </w:r>
-      <w:bookmarkEnd w:id="9"/>
+      <w:bookmarkEnd w:id="10"/>
     </w:p>
     <w:p>
       <w:r>
@@ -1811,55 +1753,31 @@
       <w:pPr>
         <w:pStyle w:val="Heading2"/>
       </w:pPr>
-      <w:bookmarkStart w:id="10" w:name="_Toc378213783"/>
+      <w:bookmarkStart w:id="11" w:name="_Toc378213783"/>
       <w:r>
         <w:t>Subscribing to the calendar</w:t>
       </w:r>
-      <w:bookmarkEnd w:id="10"/>
-    </w:p>
-    <w:p>
-      <w:r>
-        <w:t xml:space="preserve">PSM includes an </w:t>
-      </w:r>
-      <w:proofErr w:type="spellStart"/>
-      <w:r>
-        <w:t>iCalendar</w:t>
-      </w:r>
-      <w:proofErr w:type="spellEnd"/>
-      <w:r>
-        <w:t xml:space="preserve"> feed for its calendar, allowing many scheduling apps (such as iCal, Outlook, or </w:t>
-      </w:r>
-      <w:proofErr w:type="spellStart"/>
-      <w:r>
-        <w:t>iOS</w:t>
-      </w:r>
-      <w:proofErr w:type="spellEnd"/>
-      <w:r>
-        <w:t>' built-in calendar) to subscribe to PSM's events. Simply open your calendar of choice (see "Viewing your custom calendar" above) and click the "Subscribe" button. Your calendar app should automatically detect this and provide you options to subscribe to the feed.</w:t>
-      </w:r>
-    </w:p>
-    <w:p>
-      <w:r>
-        <w:t xml:space="preserve">If your calendar app is not detecting when you click the "Subscribe" link, you can copy the link address of the "Subscribe" link and paste it into your calendar app manually. You should also verify that your calendar app is compatible with the </w:t>
-      </w:r>
-      <w:proofErr w:type="spellStart"/>
-      <w:r>
-        <w:t>iCalendar</w:t>
-      </w:r>
-      <w:proofErr w:type="spellEnd"/>
-      <w:r>
-        <w:t xml:space="preserve"> format.</w:t>
+      <w:bookmarkEnd w:id="11"/>
+    </w:p>
+    <w:p>
+      <w:r>
+        <w:t>PSM includes an iCalendar feed for its calendar, allowing many scheduling apps (such as iCal, Outlook, or iOS' built-in calendar) to subscribe to PSM's events. Simply open your calendar of choice (see "Viewing your custom calendar" above) and click the "Subscribe" button. Your calendar app should automatically detect this and provide you options to subscribe to the feed.</w:t>
+      </w:r>
+    </w:p>
+    <w:p>
+      <w:r>
+        <w:t>If your calendar app is not detecting when you click the "Subscribe" link, you can copy the link address of the "Subscribe" link and paste it into your calendar app manually. You should also verify that your calendar app is compatible with the iCalendar format.</w:t>
       </w:r>
     </w:p>
     <w:p>
       <w:pPr>
         <w:pStyle w:val="Heading2"/>
       </w:pPr>
-      <w:bookmarkStart w:id="11" w:name="_Toc378213784"/>
+      <w:bookmarkStart w:id="12" w:name="_Toc378213784"/>
       <w:r>
         <w:t>Creating new events</w:t>
       </w:r>
-      <w:bookmarkEnd w:id="11"/>
+      <w:bookmarkEnd w:id="12"/>
     </w:p>
     <w:p>
       <w:r>
@@ -1921,27 +1839,19 @@
         <w:t>To create a new event on the calendar, you can either click the "Create a new event" button at the top, or click on the day and time on the calendar when you want the event to occur. Either way, you will end up at a form which will allow you to fill in all the details</w:t>
       </w:r>
       <w:r>
-        <w:t xml:space="preserve">. For explanations of each field of the event page, </w:t>
-      </w:r>
-      <w:proofErr w:type="gramStart"/>
-      <w:r>
-        <w:t>hover your mouse</w:t>
-      </w:r>
-      <w:proofErr w:type="gramEnd"/>
-      <w:r>
-        <w:t xml:space="preserve"> over the blue question mark icons.</w:t>
+        <w:t>. For explanations of each field of the event page, hover your mouse over the blue question mark icons.</w:t>
       </w:r>
     </w:p>
     <w:p>
       <w:pPr>
         <w:pStyle w:val="Heading1"/>
       </w:pPr>
-      <w:bookmarkStart w:id="12" w:name="_Toc378213785"/>
+      <w:bookmarkStart w:id="13" w:name="_Toc378213785"/>
       <w:r>
         <w:lastRenderedPageBreak/>
         <w:t>Directory</w:t>
       </w:r>
-      <w:bookmarkEnd w:id="12"/>
+      <w:bookmarkEnd w:id="13"/>
     </w:p>
     <w:p>
       <w:r>
@@ -1952,11 +1862,11 @@
       <w:pPr>
         <w:pStyle w:val="Heading2"/>
       </w:pPr>
-      <w:bookmarkStart w:id="13" w:name="_Toc378213787"/>
+      <w:bookmarkStart w:id="14" w:name="_Toc378213787"/>
       <w:r>
         <w:t>Editing your own information</w:t>
       </w:r>
-      <w:bookmarkEnd w:id="13"/>
+      <w:bookmarkEnd w:id="14"/>
     </w:p>
     <w:p>
       <w:r>
@@ -2027,11 +1937,11 @@
       <w:pPr>
         <w:pStyle w:val="Heading2"/>
       </w:pPr>
-      <w:bookmarkStart w:id="14" w:name="_Toc378213786"/>
+      <w:bookmarkStart w:id="15" w:name="_Toc378213786"/>
       <w:r>
         <w:t xml:space="preserve">Editing </w:t>
       </w:r>
-      <w:bookmarkEnd w:id="14"/>
+      <w:bookmarkEnd w:id="15"/>
       <w:r>
         <w:t>others' information</w:t>
       </w:r>
@@ -2058,11 +1968,11 @@
       <w:pPr>
         <w:pStyle w:val="Heading1"/>
       </w:pPr>
-      <w:bookmarkStart w:id="15" w:name="_Toc378213788"/>
+      <w:bookmarkStart w:id="16" w:name="_Toc378213788"/>
       <w:r>
         <w:t>Scene Breakdown</w:t>
       </w:r>
-      <w:bookmarkEnd w:id="15"/>
+      <w:bookmarkEnd w:id="16"/>
     </w:p>
     <w:p>
       <w:r>
@@ -2186,12 +2096,7 @@
         </w:drawing>
       </w:r>
       <w:r>
-        <w:t>The administrative control panel is a page that can be used to modify the global settings of the website. To access it, log in to the website as an administr</w:t>
-      </w:r>
-      <w:bookmarkStart w:id="16" w:name="_GoBack"/>
-      <w:bookmarkEnd w:id="16"/>
-      <w:r>
-        <w:t>ator. The admin panel is split into multiple sections which can each be accessed with the links on the grey bar to the left.</w:t>
+        <w:t>The administrative control panel is a page that can be used to modify the global settings of the website. To access it, log in to the website as an administrator. The admin panel is split into multiple sections which can each be accessed with the links on the grey bar to the left.</w:t>
       </w:r>
     </w:p>
     <w:p>
@@ -3846,7 +3751,7 @@
 </file>
 
 <file path=customXml/itemProps1.xml><?xml version="1.0" encoding="utf-8"?>
-<ds:datastoreItem xmlns:ds="http://schemas.openxmlformats.org/officeDocument/2006/customXml" ds:itemID="{6C47FF94-D9AD-4990-8249-A8C3044328A5}">
+<ds:datastoreItem xmlns:ds="http://schemas.openxmlformats.org/officeDocument/2006/customXml" ds:itemID="{E3A57101-445D-450F-B61F-940B6CE97D81}">
   <ds:schemaRefs>
     <ds:schemaRef ds:uri="http://schemas.openxmlformats.org/officeDocument/2006/bibliography"/>
   </ds:schemaRefs>

</xml_diff>